<commit_message>
Add github repo link
</commit_message>
<xml_diff>
--- a/Assignment 2.docx
+++ b/Assignment 2.docx
@@ -480,6 +480,14 @@
                 <w:szCs w:val="28"/>
               </w:rPr>
             </w:pPr>
+            <w:r>
+              <w:rPr>
+                <w:rFonts w:asciiTheme="majorBidi" w:hAnsiTheme="majorBidi" w:cstheme="majorBidi"/>
+                <w:sz w:val="24"/>
+                <w:szCs w:val="28"/>
+              </w:rPr>
+              <w:t>https://github.com/asal3ti/Computer-Vision---A2.git</w:t>
+            </w:r>
           </w:p>
         </w:tc>
       </w:tr>
@@ -803,13 +811,13 @@
           <w:noProof/>
         </w:rPr>
         <w:drawing>
-          <wp:anchor distT="0" distB="0" distL="114300" distR="114300" simplePos="0" relativeHeight="251658240" behindDoc="0" locked="0" layoutInCell="1" allowOverlap="1" wp14:anchorId="13A991F0" wp14:editId="75DCAD2A">
+          <wp:anchor distT="0" distB="0" distL="114300" distR="114300" simplePos="0" relativeHeight="251658240" behindDoc="0" locked="0" layoutInCell="1" allowOverlap="1" wp14:anchorId="13A991F0" wp14:editId="25619712">
             <wp:simplePos x="0" y="0"/>
             <wp:positionH relativeFrom="column">
-              <wp:posOffset>-45720</wp:posOffset>
+              <wp:posOffset>487680</wp:posOffset>
             </wp:positionH>
             <wp:positionV relativeFrom="paragraph">
-              <wp:posOffset>779780</wp:posOffset>
+              <wp:posOffset>724362</wp:posOffset>
             </wp:positionV>
             <wp:extent cx="4629150" cy="4448175"/>
             <wp:effectExtent l="0" t="0" r="0" b="9525"/>
@@ -863,6 +871,24 @@
     </w:p>
     <w:p>
       <w:pPr>
+        <w:rPr>
+          <w:rFonts w:asciiTheme="majorBidi" w:hAnsiTheme="majorBidi" w:cstheme="majorBidi"/>
+          <w:sz w:val="28"/>
+          <w:szCs w:val="28"/>
+        </w:rPr>
+      </w:pPr>
+    </w:p>
+    <w:p>
+      <w:pPr>
+        <w:rPr>
+          <w:rFonts w:asciiTheme="majorBidi" w:hAnsiTheme="majorBidi" w:cstheme="majorBidi"/>
+          <w:sz w:val="28"/>
+          <w:szCs w:val="28"/>
+        </w:rPr>
+      </w:pPr>
+    </w:p>
+    <w:p>
+      <w:pPr>
         <w:pStyle w:val="ListParagraph"/>
         <w:numPr>
           <w:ilvl w:val="0"/>
@@ -881,6 +907,7 @@
           <w:sz w:val="28"/>
           <w:szCs w:val="28"/>
         </w:rPr>
+        <w:lastRenderedPageBreak/>
         <w:t>The MNIST dataset is one of the most well-known datasets in the field of image processing. It contains 60,000 images related to handwritten digits from 0 to 9 and is provided as a CSV file in the Q</w:t>
       </w:r>
       <w:r>
@@ -897,16 +924,7 @@
           <w:sz w:val="28"/>
           <w:szCs w:val="28"/>
         </w:rPr>
-        <w:t xml:space="preserve"> folder. In this file, each image </w:t>
-      </w:r>
-      <w:r>
-        <w:rPr>
-          <w:rFonts w:asciiTheme="majorBidi" w:hAnsiTheme="majorBidi" w:cstheme="majorBidi"/>
-          <w:sz w:val="28"/>
-          <w:szCs w:val="28"/>
-        </w:rPr>
-        <w:lastRenderedPageBreak/>
-        <w:t>is represented as a flattened vector. Classify this dataset using different methods and try to achieve at least 90% accuracy.</w:t>
+        <w:t xml:space="preserve"> folder. In this file, each image is represented as a flattened vector. Classify this dataset using different methods and try to achieve at least 90% accuracy.</w:t>
       </w:r>
     </w:p>
     <w:p>

</xml_diff>